<commit_message>
Small update to Description portion after further review
</commit_message>
<xml_diff>
--- a/Project_Overview_Template.docx
+++ b/Project_Overview_Template.docx
@@ -617,6 +617,46 @@
         </w:rPr>
         <w:t>.</w:t>
       </w:r>
+      <w:r>
+        <w:rPr>
+          <w:rFonts w:ascii="Times New Roman" w:hAnsi="Times New Roman" w:cs="Times New Roman"/>
+          <w:sz w:val="24"/>
+          <w:szCs w:val="24"/>
+        </w:rPr>
+        <w:t xml:space="preserve"> Customers will be more attracted to the app because of the customized options and guaranteed stock from the inventory management. In addition, tracking </w:t>
+      </w:r>
+      <w:r>
+        <w:rPr>
+          <w:rFonts w:ascii="Times New Roman" w:hAnsi="Times New Roman" w:cs="Times New Roman"/>
+          <w:sz w:val="24"/>
+          <w:szCs w:val="24"/>
+        </w:rPr>
+        <w:t xml:space="preserve">popular hot dog ingredients </w:t>
+      </w:r>
+      <w:r>
+        <w:rPr>
+          <w:rFonts w:ascii="Times New Roman" w:hAnsi="Times New Roman" w:cs="Times New Roman"/>
+          <w:sz w:val="24"/>
+          <w:szCs w:val="24"/>
+        </w:rPr>
+        <w:t>allow</w:t>
+      </w:r>
+      <w:r>
+        <w:rPr>
+          <w:rFonts w:ascii="Times New Roman" w:hAnsi="Times New Roman" w:cs="Times New Roman"/>
+          <w:sz w:val="24"/>
+          <w:szCs w:val="24"/>
+        </w:rPr>
+        <w:t>s</w:t>
+      </w:r>
+      <w:r>
+        <w:rPr>
+          <w:rFonts w:ascii="Times New Roman" w:hAnsi="Times New Roman" w:cs="Times New Roman"/>
+          <w:sz w:val="24"/>
+          <w:szCs w:val="24"/>
+        </w:rPr>
+        <w:t xml:space="preserve"> the vendor to better understand their clientele and generate more revenue from offering popular items.</w:t>
+      </w:r>
     </w:p>
     <w:p>
       <w:pPr>
@@ -1151,6 +1191,7 @@
           <w:sz w:val="24"/>
           <w:szCs w:val="24"/>
         </w:rPr>
+        <w:lastRenderedPageBreak/>
         <w:t>Milestones:</w:t>
       </w:r>
     </w:p>
@@ -1289,7 +1330,6 @@
           <w:sz w:val="24"/>
           <w:szCs w:val="24"/>
         </w:rPr>
-        <w:lastRenderedPageBreak/>
         <w:t>Tasks</w:t>
       </w:r>
     </w:p>
@@ -2585,6 +2625,7 @@
           <w:szCs w:val="24"/>
           <w:u w:val="single"/>
         </w:rPr>
+        <w:lastRenderedPageBreak/>
         <w:t xml:space="preserve">Milestone </w:t>
       </w:r>
       <w:r>
@@ -2677,7 +2718,6 @@
           <w:sz w:val="24"/>
           <w:szCs w:val="24"/>
         </w:rPr>
-        <w:lastRenderedPageBreak/>
         <w:t xml:space="preserve">Use </w:t>
       </w:r>
       <w:r>
@@ -2959,25 +2999,7 @@
                 <w:sz w:val="24"/>
                 <w:szCs w:val="24"/>
               </w:rPr>
-              <w:t>The vendor selects an option like “</w:t>
-            </w:r>
-            <w:proofErr w:type="gramStart"/>
-            <w:r>
-              <w:rPr>
-                <w:rFonts w:ascii="Times New Roman" w:eastAsia="Times New Roman" w:hAnsi="Times New Roman" w:cs="Times New Roman"/>
-                <w:sz w:val="24"/>
-                <w:szCs w:val="24"/>
-              </w:rPr>
-              <w:t>-“ and</w:t>
-            </w:r>
-            <w:proofErr w:type="gramEnd"/>
-            <w:r>
-              <w:rPr>
-                <w:rFonts w:ascii="Times New Roman" w:eastAsia="Times New Roman" w:hAnsi="Times New Roman" w:cs="Times New Roman"/>
-                <w:sz w:val="24"/>
-                <w:szCs w:val="24"/>
-              </w:rPr>
-              <w:t xml:space="preserve"> then “onions” to indicate that the customer wants everything but onions on their chili dog. </w:t>
+              <w:t xml:space="preserve">The vendor selects an option like “-“ and then “onions” to indicate that the customer wants everything but onions on their chili dog. </w:t>
             </w:r>
           </w:p>
           <w:p>
@@ -3575,6 +3597,7 @@
           <w:sz w:val="24"/>
           <w:szCs w:val="24"/>
         </w:rPr>
+        <w:lastRenderedPageBreak/>
         <w:t>User stories:</w:t>
       </w:r>
     </w:p>
@@ -3621,7 +3644,6 @@
           <w:sz w:val="24"/>
           <w:szCs w:val="24"/>
         </w:rPr>
-        <w:lastRenderedPageBreak/>
         <w:t xml:space="preserve">I’m a hot dog vendor that wants an inventory system so that I don’t run out of supplies. </w:t>
       </w:r>
     </w:p>

</xml_diff>